<commit_message>
Istruzioni aggiornate dopo la prova di oggi
</commit_message>
<xml_diff>
--- a/FAQ TAL ed Inglese.docx
+++ b/FAQ TAL ed Inglese.docx
@@ -765,29 +765,30 @@
       <w:bookmarkStart w:id="1" w:name="_Toc127960916"/>
       <w:r>
         <w:lastRenderedPageBreak/>
-        <w:t>Dove si svolge la prova</w:t>
-      </w:r>
-      <w:r>
-        <w:t xml:space="preserve">, </w:t>
-      </w:r>
-      <w:r>
-        <w:t>quanto dura</w:t>
-      </w:r>
-      <w:r>
-        <w:t xml:space="preserve"> e cosa portare</w:t>
+        <w:t xml:space="preserve">Dove </w:t>
+      </w:r>
+      <w:r>
+        <w:t>si svolge, durata, cosa si porta e cosa si fa</w:t>
       </w:r>
       <w:r>
         <w:t>?</w:t>
       </w:r>
       <w:bookmarkEnd w:id="1"/>
     </w:p>
-    <w:p/>
-    <w:p>
-      <w:pPr>
-        <w:spacing w:after="160" w:line="259" w:lineRule="auto"/>
-      </w:pPr>
-      <w:r>
-        <w:t>I test TAL si svolgono tutti nei laboratori linguistici del CLA, in via Venezia 16, edificio 4, Padova.</w:t>
+    <w:p>
+      <w:pPr>
+        <w:spacing w:after="160" w:line="259" w:lineRule="auto"/>
+      </w:pPr>
+    </w:p>
+    <w:p>
+      <w:pPr>
+        <w:spacing w:after="160" w:line="259" w:lineRule="auto"/>
+      </w:pPr>
+      <w:r>
+        <w:t>I test TAL si svolgono tutti nei laboratori linguistici del CLA, in via Venezia 16, edificio 4, Padova</w:t>
+      </w:r>
+      <w:r>
+        <w:t xml:space="preserve"> (per intenderci di fronte ci sta Ceccato Motors ed è dove sta Psicologia, salendo le scale dall’uscita, secondo piano. Nel mio caso è stato Lab 2/E</w:t>
       </w:r>
     </w:p>
     <w:p>
@@ -803,7 +804,10 @@
         <w:spacing w:after="160" w:line="259" w:lineRule="auto"/>
       </w:pPr>
       <w:r>
-        <w:t>L’esame dura 90 minuti.</w:t>
+        <w:t>L’esame dura 90 minuti</w:t>
+      </w:r>
+      <w:r>
+        <w:t xml:space="preserve"> e ci si connette a dei PC nel laboratorio con l’account UniPD. Fatto questo, si seguono le istruzioni degli esaminatori, si arriva alla pagina Moodle con il test e si inserisce la password visualizzata a schermo (in questa fase verranno provate anche le cuffie con un jingle). Se ci sono problemi si segnalano subito.</w:t>
       </w:r>
     </w:p>
     <w:p>
@@ -837,7 +841,17 @@
         <w:spacing w:after="160" w:line="259" w:lineRule="auto"/>
       </w:pPr>
       <w:r>
-        <w:t>auricolari per la prove di ascolto (con attacco jack);</w:t>
+        <w:rPr>
+          <w:b/>
+          <w:bCs/>
+        </w:rPr>
+        <w:t xml:space="preserve">non sono necessari contrariamente alle istruzioni </w:t>
+      </w:r>
+      <w:r>
+        <w:t>auricolari per la prove di ascolto (con attacco jack)</w:t>
+      </w:r>
+      <w:r>
+        <w:t>, in quanto nell’aula sono già presenti delle cuffie attaccate al proprio PC.</w:t>
       </w:r>
     </w:p>
     <w:p>
@@ -860,6 +874,27 @@
       <w:r>
         <w:t>Non è possibile entrare in laboratorio con altri dispositivi elettronici, dizionari o testi di qualsiasi genere.</w:t>
       </w:r>
+    </w:p>
+    <w:p>
+      <w:pPr>
+        <w:spacing w:after="160" w:line="259" w:lineRule="auto"/>
+      </w:pPr>
+      <w:r>
+        <w:t>Si consiglia di arrivare un quarto d’ora prima, così si è tranquilli. Si verrà chiamati a gruppi divisi in ordine alfabetico, quindi si pazienti il proprio nome, verrà controllato il documento e poi verrà indicato un posto all’interno del laboratorio. Se non lo si trova, comunque il tecnico aiuta a capire dove.</w:t>
+      </w:r>
+    </w:p>
+    <w:p>
+      <w:pPr>
+        <w:spacing w:after="160" w:line="259" w:lineRule="auto"/>
+      </w:pPr>
+      <w:r>
+        <w:t>Fatto il test, non occorre chiamare nessuno; si preme “Invia tutto e termina”, si fa logout e si esce autonomamente dall’aula.</w:t>
+      </w:r>
+    </w:p>
+    <w:p>
+      <w:pPr>
+        <w:spacing w:after="160" w:line="259" w:lineRule="auto"/>
+      </w:pPr>
     </w:p>
     <w:p>
       <w:pPr>
@@ -1045,6 +1080,14 @@
         <w:spacing w:after="160" w:line="259" w:lineRule="auto"/>
       </w:pPr>
       <w:r>
+        <w:t>Consiglio: il tempo basta e avanza ed è tranquillamente possibile andare avanti tra le domande.</w:t>
+      </w:r>
+    </w:p>
+    <w:p>
+      <w:pPr>
+        <w:spacing w:after="160" w:line="259" w:lineRule="auto"/>
+      </w:pPr>
+      <w:r>
         <w:br w:type="page"/>
       </w:r>
     </w:p>
@@ -1163,13 +1206,7 @@
         <w:spacing w:after="160" w:line="259" w:lineRule="auto"/>
       </w:pPr>
       <w:r>
-        <w:t xml:space="preserve">Non dovrai fare niente per registrarli: riceverai l’Open </w:t>
-      </w:r>
-      <w:r>
-        <w:t>Badge</w:t>
-      </w:r>
-      <w:r>
-        <w:t xml:space="preserve"> attestante l’idoneità conseguita tramite e-mail e successivamente i crediti saranno registrati automaticamente sul tuo libretto.</w:t>
+        <w:t>Non dovrai fare niente per registrarli: riceverai l’Open Badge attestante l’idoneità conseguita tramite e-mail e successivamente i crediti saranno registrati automaticamente sul tuo libretto.</w:t>
       </w:r>
     </w:p>
     <w:p>
@@ -2222,6 +2259,7 @@
   <w:style w:type="character" w:default="1" w:styleId="Carpredefinitoparagrafo">
     <w:name w:val="Default Paragraph Font"/>
     <w:uiPriority w:val="1"/>
+    <w:semiHidden/>
     <w:unhideWhenUsed/>
   </w:style>
   <w:style w:type="table" w:default="1" w:styleId="Tabellanormale">

</xml_diff>

<commit_message>
Ultime indicazioni + badge
</commit_message>
<xml_diff>
--- a/FAQ TAL ed Inglese.docx
+++ b/FAQ TAL ed Inglese.docx
@@ -104,7 +104,9 @@
               <w:tab w:val="right" w:leader="dot" w:pos="9628"/>
             </w:tabs>
             <w:rPr>
+              <w:rFonts w:eastAsiaTheme="minorEastAsia"/>
               <w:noProof/>
+              <w:lang w:eastAsia="it-IT"/>
             </w:rPr>
           </w:pPr>
           <w:r>
@@ -116,7 +118,7 @@
           <w:r>
             <w:fldChar w:fldCharType="separate"/>
           </w:r>
-          <w:hyperlink w:anchor="_Toc127960915" w:history="1">
+          <w:hyperlink w:anchor="_Toc129712797" w:history="1">
             <w:r>
               <w:rPr>
                 <w:rStyle w:val="Collegamentoipertestuale"/>
@@ -143,7 +145,7 @@
                 <w:noProof/>
                 <w:webHidden/>
               </w:rPr>
-              <w:instrText xml:space="preserve"> PAGEREF _Toc127960915 \h </w:instrText>
+              <w:instrText xml:space="preserve"> PAGEREF _Toc129712797 \h </w:instrText>
             </w:r>
             <w:r>
               <w:rPr>
@@ -181,16 +183,18 @@
               <w:tab w:val="right" w:leader="dot" w:pos="9628"/>
             </w:tabs>
             <w:rPr>
+              <w:rFonts w:eastAsiaTheme="minorEastAsia"/>
               <w:noProof/>
+              <w:lang w:eastAsia="it-IT"/>
             </w:rPr>
           </w:pPr>
-          <w:hyperlink w:anchor="_Toc127960916" w:history="1">
+          <w:hyperlink w:anchor="_Toc129712798" w:history="1">
             <w:r>
               <w:rPr>
                 <w:rStyle w:val="Collegamentoipertestuale"/>
                 <w:noProof/>
               </w:rPr>
-              <w:t>Dove si svolge la prova, quanto dura e cosa portare?</w:t>
+              <w:t>Dove si svolge, durata, cosa si porta e cosa si fa?</w:t>
             </w:r>
             <w:r>
               <w:rPr>
@@ -211,7 +215,7 @@
                 <w:noProof/>
                 <w:webHidden/>
               </w:rPr>
-              <w:instrText xml:space="preserve"> PAGEREF _Toc127960916 \h </w:instrText>
+              <w:instrText xml:space="preserve"> PAGEREF _Toc129712798 \h </w:instrText>
             </w:r>
             <w:r>
               <w:rPr>
@@ -249,10 +253,12 @@
               <w:tab w:val="right" w:leader="dot" w:pos="9628"/>
             </w:tabs>
             <w:rPr>
+              <w:rFonts w:eastAsiaTheme="minorEastAsia"/>
               <w:noProof/>
+              <w:lang w:eastAsia="it-IT"/>
             </w:rPr>
           </w:pPr>
-          <w:hyperlink w:anchor="_Toc127960917" w:history="1">
+          <w:hyperlink w:anchor="_Toc129712799" w:history="1">
             <w:r>
               <w:rPr>
                 <w:rStyle w:val="Collegamentoipertestuale"/>
@@ -279,7 +285,7 @@
                 <w:noProof/>
                 <w:webHidden/>
               </w:rPr>
-              <w:instrText xml:space="preserve"> PAGEREF _Toc127960917 \h </w:instrText>
+              <w:instrText xml:space="preserve"> PAGEREF _Toc129712799 \h </w:instrText>
             </w:r>
             <w:r>
               <w:rPr>
@@ -317,10 +323,12 @@
               <w:tab w:val="right" w:leader="dot" w:pos="9628"/>
             </w:tabs>
             <w:rPr>
+              <w:rFonts w:eastAsiaTheme="minorEastAsia"/>
               <w:noProof/>
+              <w:lang w:eastAsia="it-IT"/>
             </w:rPr>
           </w:pPr>
-          <w:hyperlink w:anchor="_Toc127960918" w:history="1">
+          <w:hyperlink w:anchor="_Toc129712800" w:history="1">
             <w:r>
               <w:rPr>
                 <w:rStyle w:val="Collegamentoipertestuale"/>
@@ -347,7 +355,7 @@
                 <w:noProof/>
                 <w:webHidden/>
               </w:rPr>
-              <w:instrText xml:space="preserve"> PAGEREF _Toc127960918 \h </w:instrText>
+              <w:instrText xml:space="preserve"> PAGEREF _Toc129712800 \h </w:instrText>
             </w:r>
             <w:r>
               <w:rPr>
@@ -385,10 +393,12 @@
               <w:tab w:val="right" w:leader="dot" w:pos="9628"/>
             </w:tabs>
             <w:rPr>
+              <w:rFonts w:eastAsiaTheme="minorEastAsia"/>
               <w:noProof/>
+              <w:lang w:eastAsia="it-IT"/>
             </w:rPr>
           </w:pPr>
-          <w:hyperlink w:anchor="_Toc127960919" w:history="1">
+          <w:hyperlink w:anchor="_Toc129712801" w:history="1">
             <w:r>
               <w:rPr>
                 <w:rStyle w:val="Collegamentoipertestuale"/>
@@ -415,7 +425,77 @@
                 <w:noProof/>
                 <w:webHidden/>
               </w:rPr>
-              <w:instrText xml:space="preserve"> PAGEREF _Toc127960919 \h </w:instrText>
+              <w:instrText xml:space="preserve"> PAGEREF _Toc129712801 \h </w:instrText>
+            </w:r>
+            <w:r>
+              <w:rPr>
+                <w:noProof/>
+                <w:webHidden/>
+              </w:rPr>
+            </w:r>
+            <w:r>
+              <w:rPr>
+                <w:noProof/>
+                <w:webHidden/>
+              </w:rPr>
+              <w:fldChar w:fldCharType="separate"/>
+            </w:r>
+            <w:r>
+              <w:rPr>
+                <w:noProof/>
+                <w:webHidden/>
+              </w:rPr>
+              <w:t>7</w:t>
+            </w:r>
+            <w:r>
+              <w:rPr>
+                <w:noProof/>
+                <w:webHidden/>
+              </w:rPr>
+              <w:fldChar w:fldCharType="end"/>
+            </w:r>
+          </w:hyperlink>
+        </w:p>
+        <w:p>
+          <w:pPr>
+            <w:pStyle w:val="Sommario2"/>
+            <w:tabs>
+              <w:tab w:val="right" w:leader="dot" w:pos="9628"/>
+            </w:tabs>
+            <w:rPr>
+              <w:rFonts w:eastAsiaTheme="minorEastAsia"/>
+              <w:noProof/>
+              <w:lang w:eastAsia="it-IT"/>
+            </w:rPr>
+          </w:pPr>
+          <w:hyperlink w:anchor="_Toc129712802" w:history="1">
+            <w:r>
+              <w:rPr>
+                <w:rStyle w:val="Collegamentoipertestuale"/>
+                <w:noProof/>
+              </w:rPr>
+              <w:t>Altre domande</w:t>
+            </w:r>
+            <w:r>
+              <w:rPr>
+                <w:noProof/>
+                <w:webHidden/>
+              </w:rPr>
+              <w:tab/>
+            </w:r>
+            <w:r>
+              <w:rPr>
+                <w:noProof/>
+                <w:webHidden/>
+              </w:rPr>
+              <w:fldChar w:fldCharType="begin"/>
+            </w:r>
+            <w:r>
+              <w:rPr>
+                <w:noProof/>
+                <w:webHidden/>
+              </w:rPr>
+              <w:instrText xml:space="preserve"> PAGEREF _Toc129712802 \h </w:instrText>
             </w:r>
             <w:r>
               <w:rPr>
@@ -453,15 +533,87 @@
               <w:tab w:val="right" w:leader="dot" w:pos="9628"/>
             </w:tabs>
             <w:rPr>
+              <w:rFonts w:eastAsiaTheme="minorEastAsia"/>
               <w:noProof/>
+              <w:lang w:eastAsia="it-IT"/>
             </w:rPr>
           </w:pPr>
-          <w:hyperlink w:anchor="_Toc127960920" w:history="1">
+          <w:hyperlink w:anchor="_Toc129712803" w:history="1">
             <w:r>
               <w:rPr>
                 <w:rStyle w:val="Collegamentoipertestuale"/>
                 <w:noProof/>
               </w:rPr>
+              <w:t>Risultati e badge</w:t>
+            </w:r>
+            <w:r>
+              <w:rPr>
+                <w:noProof/>
+                <w:webHidden/>
+              </w:rPr>
+              <w:tab/>
+            </w:r>
+            <w:r>
+              <w:rPr>
+                <w:noProof/>
+                <w:webHidden/>
+              </w:rPr>
+              <w:fldChar w:fldCharType="begin"/>
+            </w:r>
+            <w:r>
+              <w:rPr>
+                <w:noProof/>
+                <w:webHidden/>
+              </w:rPr>
+              <w:instrText xml:space="preserve"> PAGEREF _Toc129712803 \h </w:instrText>
+            </w:r>
+            <w:r>
+              <w:rPr>
+                <w:noProof/>
+                <w:webHidden/>
+              </w:rPr>
+            </w:r>
+            <w:r>
+              <w:rPr>
+                <w:noProof/>
+                <w:webHidden/>
+              </w:rPr>
+              <w:fldChar w:fldCharType="separate"/>
+            </w:r>
+            <w:r>
+              <w:rPr>
+                <w:noProof/>
+                <w:webHidden/>
+              </w:rPr>
+              <w:t>8</w:t>
+            </w:r>
+            <w:r>
+              <w:rPr>
+                <w:noProof/>
+                <w:webHidden/>
+              </w:rPr>
+              <w:fldChar w:fldCharType="end"/>
+            </w:r>
+          </w:hyperlink>
+        </w:p>
+        <w:p>
+          <w:pPr>
+            <w:pStyle w:val="Sommario1"/>
+            <w:tabs>
+              <w:tab w:val="right" w:leader="dot" w:pos="9628"/>
+            </w:tabs>
+            <w:rPr>
+              <w:rFonts w:eastAsiaTheme="minorEastAsia"/>
+              <w:noProof/>
+              <w:lang w:eastAsia="it-IT"/>
+            </w:rPr>
+          </w:pPr>
+          <w:hyperlink w:anchor="_Toc129712804" w:history="1">
+            <w:r>
+              <w:rPr>
+                <w:rStyle w:val="Collegamentoipertestuale"/>
+                <w:noProof/>
+              </w:rPr>
               <w:t>Info B2 per Magistrale</w:t>
             </w:r>
             <w:r>
@@ -483,7 +635,7 @@
                 <w:noProof/>
                 <w:webHidden/>
               </w:rPr>
-              <w:instrText xml:space="preserve"> PAGEREF _Toc127960920 \h </w:instrText>
+              <w:instrText xml:space="preserve"> PAGEREF _Toc129712804 \h </w:instrText>
             </w:r>
             <w:r>
               <w:rPr>
@@ -503,7 +655,7 @@
                 <w:noProof/>
                 <w:webHidden/>
               </w:rPr>
-              <w:t>8</w:t>
+              <w:t>9</w:t>
             </w:r>
             <w:r>
               <w:rPr>
@@ -537,7 +689,7 @@
       <w:pPr>
         <w:pStyle w:val="Titolo1"/>
       </w:pPr>
-      <w:bookmarkStart w:id="0" w:name="_Toc127960915"/>
+      <w:bookmarkStart w:id="0" w:name="_Toc129712797"/>
       <w:r>
         <w:lastRenderedPageBreak/>
         <w:t>TAL B2: Informazioni generali</w:t>
@@ -674,15 +826,7 @@
     </w:p>
     <w:p>
       <w:r>
-        <w:t xml:space="preserve">Gli studenti regolarmente iscritti riceveranno </w:t>
-      </w:r>
-      <w:proofErr w:type="gramStart"/>
-      <w:r>
-        <w:t>un'email</w:t>
-      </w:r>
-      <w:proofErr w:type="gramEnd"/>
-      <w:r>
-        <w:t xml:space="preserve"> entro il giorno prima della data del test, con alcune indicazioni sullo svolgimento.</w:t>
+        <w:t>Gli studenti regolarmente iscritti riceveranno un'email entro il giorno prima della data del test, con alcune indicazioni sullo svolgimento.</w:t>
       </w:r>
     </w:p>
     <w:p>
@@ -692,15 +836,7 @@
     </w:p>
     <w:p>
       <w:r>
-        <w:t xml:space="preserve">Il giorno </w:t>
-      </w:r>
-      <w:proofErr w:type="gramStart"/>
-      <w:r>
-        <w:t>del il</w:t>
-      </w:r>
-      <w:proofErr w:type="gramEnd"/>
-      <w:r>
-        <w:t xml:space="preserve"> test è necessario:</w:t>
+        <w:t>Il giorno del il test è necessario:</w:t>
       </w:r>
     </w:p>
     <w:p>
@@ -762,7 +898,7 @@
       <w:pPr>
         <w:pStyle w:val="Titolo2"/>
       </w:pPr>
-      <w:bookmarkStart w:id="1" w:name="_Toc127960916"/>
+      <w:bookmarkStart w:id="1" w:name="_Toc129712798"/>
       <w:r>
         <w:lastRenderedPageBreak/>
         <w:t xml:space="preserve">Dove </w:t>
@@ -906,7 +1042,6 @@
           <w:szCs w:val="32"/>
         </w:rPr>
       </w:pPr>
-      <w:bookmarkStart w:id="2" w:name="_Toc127960917"/>
       <w:r>
         <w:br w:type="page"/>
       </w:r>
@@ -915,6 +1050,7 @@
       <w:pPr>
         <w:pStyle w:val="Titolo1"/>
       </w:pPr>
+      <w:bookmarkStart w:id="2" w:name="_Toc129712799"/>
       <w:r>
         <w:lastRenderedPageBreak/>
         <w:t>Come è fatta la prova</w:t>
@@ -1095,7 +1231,7 @@
       <w:pPr>
         <w:pStyle w:val="Titolo1"/>
       </w:pPr>
-      <w:bookmarkStart w:id="3" w:name="_Toc127960918"/>
+      <w:bookmarkStart w:id="3" w:name="_Toc129712800"/>
       <w:r>
         <w:lastRenderedPageBreak/>
         <w:t>Durante la prova</w:t>
@@ -1131,7 +1267,7 @@
       <w:pPr>
         <w:pStyle w:val="Titolo1"/>
       </w:pPr>
-      <w:bookmarkStart w:id="4" w:name="_Toc127960919"/>
+      <w:bookmarkStart w:id="4" w:name="_Toc129712801"/>
       <w:r>
         <w:lastRenderedPageBreak/>
         <w:t>Dopo la prova</w:t>
@@ -1213,9 +1349,11 @@
       <w:pPr>
         <w:pStyle w:val="Titolo2"/>
       </w:pPr>
+      <w:bookmarkStart w:id="5" w:name="_Toc129712802"/>
       <w:r>
         <w:t>Altre domande</w:t>
       </w:r>
+      <w:bookmarkEnd w:id="5"/>
     </w:p>
     <w:p>
       <w:pPr>
@@ -1369,12 +1507,96 @@
       <w:pPr>
         <w:pStyle w:val="Titolo1"/>
       </w:pPr>
-      <w:bookmarkStart w:id="5" w:name="_Toc127960920"/>
+      <w:bookmarkStart w:id="6" w:name="_Toc129712803"/>
+      <w:r>
+        <w:lastRenderedPageBreak/>
+        <w:t>Risultati e badge</w:t>
+      </w:r>
+      <w:bookmarkEnd w:id="6"/>
+    </w:p>
+    <w:p/>
+    <w:p>
+      <w:r>
+        <w:t>Una volta completata la prova, avremo due mail di questo tipo.</w:t>
+      </w:r>
+    </w:p>
+    <w:p>
+      <w:r>
+        <w:rPr>
+          <w:noProof/>
+        </w:rPr>
+        <w:drawing>
+          <wp:inline distT="0" distB="0" distL="0" distR="0" wp14:anchorId="33B7FE5F" wp14:editId="51493B8E">
+            <wp:extent cx="6120130" cy="521335"/>
+            <wp:effectExtent l="0" t="0" r="0" b="0"/>
+            <wp:docPr id="2" name="Immagine 2"/>
+            <wp:cNvGraphicFramePr>
+              <a:graphicFrameLocks xmlns:a="http://schemas.openxmlformats.org/drawingml/2006/main" noChangeAspect="1"/>
+            </wp:cNvGraphicFramePr>
+            <a:graphic xmlns:a="http://schemas.openxmlformats.org/drawingml/2006/main">
+              <a:graphicData uri="http://schemas.openxmlformats.org/drawingml/2006/picture">
+                <pic:pic xmlns:pic="http://schemas.openxmlformats.org/drawingml/2006/picture">
+                  <pic:nvPicPr>
+                    <pic:cNvPr id="1" name=""/>
+                    <pic:cNvPicPr/>
+                  </pic:nvPicPr>
+                  <pic:blipFill>
+                    <a:blip r:embed="rId16"/>
+                    <a:stretch>
+                      <a:fillRect/>
+                    </a:stretch>
+                  </pic:blipFill>
+                  <pic:spPr>
+                    <a:xfrm>
+                      <a:off x="0" y="0"/>
+                      <a:ext cx="6120130" cy="521335"/>
+                    </a:xfrm>
+                    <a:prstGeom prst="rect">
+                      <a:avLst/>
+                    </a:prstGeom>
+                  </pic:spPr>
+                </pic:pic>
+              </a:graphicData>
+            </a:graphic>
+          </wp:inline>
+        </w:drawing>
+      </w:r>
+    </w:p>
+    <w:p/>
+    <w:p>
+      <w:r>
+        <w:t xml:space="preserve">Di fatto, basta cliccare sul link “Get the badge” una volta passato e poi si clicca su Avanti e poi Vai ai tuoi badge. Successivamente, si fa il login selezionando “Account istituzionale” e scrivendo “Universi” o una cosa del genere. Università di Padova è il quinto risultato e reindirizza al login UniPD </w:t>
+      </w:r>
+      <w:proofErr w:type="spellStart"/>
+      <w:r>
+        <w:t>Shibboleth</w:t>
+      </w:r>
+      <w:proofErr w:type="spellEnd"/>
+      <w:r>
+        <w:t>.</w:t>
+      </w:r>
+    </w:p>
+    <w:p>
+      <w:r>
+        <w:br/>
+        <w:t xml:space="preserve">Si avrà una schermata col badge, dove per scaricarlo e stamparlo occorrerà cliccare sull’icona della coccarda. Conviene farlo entro poco tempo, altrimenti scade. </w:t>
+      </w:r>
+    </w:p>
+    <w:p>
+      <w:r>
+        <w:br w:type="page"/>
+      </w:r>
+    </w:p>
+    <w:p>
+      <w:pPr>
+        <w:pStyle w:val="Titolo1"/>
+      </w:pPr>
+      <w:bookmarkStart w:id="7" w:name="_Toc129712804"/>
       <w:r>
         <w:lastRenderedPageBreak/>
         <w:t>Info B2 per Magistrale</w:t>
       </w:r>
-      <w:bookmarkEnd w:id="5"/>
+      <w:bookmarkEnd w:id="7"/>
     </w:p>
     <w:p/>
     <w:p>
@@ -1414,8 +1636,8 @@
     </w:p>
     <w:p/>
     <w:sectPr>
-      <w:headerReference w:type="default" r:id="rId16"/>
-      <w:footerReference w:type="default" r:id="rId17"/>
+      <w:headerReference w:type="default" r:id="rId17"/>
+      <w:footerReference w:type="default" r:id="rId18"/>
       <w:pgSz w:w="11906" w:h="16838"/>
       <w:pgMar w:top="1417" w:right="1134" w:bottom="1134" w:left="1134" w:header="708" w:footer="708" w:gutter="0"/>
       <w:cols w:space="708"/>

</xml_diff>